<commit_message>
exclude temporary word files from git
</commit_message>
<xml_diff>
--- a/Block diagram.docx
+++ b/Block diagram.docx
@@ -11,7 +11,7 @@
         <mc:AlternateContent>
           <mc:Choice Requires="wpc">
             <w:drawing>
-              <wp:inline distT="0" distB="0" distL="0" distR="0" wp14:anchorId="09861C77" wp14:editId="369229EA">
+              <wp:inline distT="0" distB="0" distL="0" distR="0" wp14:anchorId="09861C77" wp14:editId="68F0D25D">
                 <wp:extent cx="9243060" cy="6282046"/>
                 <wp:effectExtent l="0" t="0" r="0" b="0"/>
                 <wp:docPr id="4" name="Zeichenbereich 4"/>
@@ -1721,7 +1721,7 @@
                         <wps:cNvSpPr/>
                         <wps:spPr>
                           <a:xfrm>
-                            <a:off x="73269" y="3787475"/>
+                            <a:off x="73269" y="3799350"/>
                             <a:ext cx="2598679" cy="1200162"/>
                           </a:xfrm>
                           <a:prstGeom prst="roundRect">
@@ -2940,7 +2940,7 @@
           </mc:Choice>
           <mc:Fallback>
             <w:pict>
-              <v:group w14:anchorId="09861C77" id="Zeichenbereich 4" o:spid="_x0000_s1026" editas="canvas" style="width:727.8pt;height:494.65pt;mso-position-horizontal-relative:char;mso-position-vertical-relative:line" coordsize="92430,62814" o:gfxdata="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">
+              <v:group w14:anchorId="09861C77" id="Zeichenbereich 4" o:spid="_x0000_s1026" editas="canvas" style="width:727.8pt;height:494.65pt;mso-position-horizontal-relative:char;mso-position-vertical-relative:line" coordsize="92430,62814" o:gfxdata="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">
                 <v:shapetype id="_x0000_t75" coordsize="21600,21600" o:spt="75" o:preferrelative="t" path="m@4@5l@4@11@9@11@9@5xe" filled="f" stroked="f">
                   <v:stroke joinstyle="miter"/>
                   <v:formulas>
@@ -3422,7 +3422,7 @@
                 <v:shape id="Verbinder: gewinkelt 55" o:spid="_x0000_s1060" type="#_x0000_t34" style="position:absolute;left:27812;top:33568;width:11177;height:1368;flip:y;visibility:visible;mso-wrap-style:square" o:connectortype="elbow" o:gfxdata="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" strokecolor="black [3213]" strokeweight=".5pt">
                   <v:stroke endarrow="open"/>
                 </v:shape>
-                <v:roundrect id="Rechteck: abgerundete Ecken 57" o:spid="_x0000_s1061" style="position:absolute;left:732;top:37874;width:25987;height:12002;visibility:visible;mso-wrap-style:square;v-text-anchor:middle" arcsize="10923f" o:gfxdata="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" fillcolor="#e7e6e6 [3214]" strokecolor="black [3213]" strokeweight="1pt">
+                <v:roundrect id="Rechteck: abgerundete Ecken 57" o:spid="_x0000_s1061" style="position:absolute;left:732;top:37993;width:25987;height:12002;visibility:visible;mso-wrap-style:square;v-text-anchor:middle" arcsize="10923f" o:gfxdata="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" fillcolor="#e7e6e6 [3214]" strokecolor="black [3213]" strokeweight="1pt">
                   <v:stroke dashstyle="dash" joinstyle="miter"/>
                 </v:roundrect>
                 <v:roundrect id="Rechteck: abgerundete Ecken 58" o:spid="_x0000_s1062" style="position:absolute;left:3581;top:40394;width:9855;height:3556;visibility:visible;mso-wrap-style:square;v-text-anchor:middle" arcsize="10923f" o:gfxdata="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" fillcolor="white [3212]" strokecolor="black [3213]" strokeweight="1pt">

</xml_diff>